<commit_message>
update syntax / add Lab7
</commit_message>
<xml_diff>
--- a/Lab2.docx
+++ b/Lab2.docx
@@ -1328,6 +1328,7 @@
     </w:p>
     <w:p>
       <w:pPr>
+        <w:jc w:val="center"/>
         <w:rPr>
           <w:rFonts w:ascii="Times New Roman" w:hAnsi="Times New Roman" w:cs="Times New Roman"/>
           <w:sz w:val="28"/>
@@ -1394,7 +1395,23 @@
           <w:sz w:val="28"/>
           <w:szCs w:val="28"/>
         </w:rPr>
-        <w:t xml:space="preserve">Рисунок 1 – определение файла </w:t>
+        <w:t xml:space="preserve">Рисунок 1 – </w:t>
+      </w:r>
+      <w:r>
+        <w:rPr>
+          <w:rFonts w:ascii="Times New Roman" w:hAnsi="Times New Roman" w:cs="Times New Roman"/>
+          <w:sz w:val="28"/>
+          <w:szCs w:val="28"/>
+        </w:rPr>
+        <w:t>О</w:t>
+      </w:r>
+      <w:r>
+        <w:rPr>
+          <w:rFonts w:ascii="Times New Roman" w:hAnsi="Times New Roman" w:cs="Times New Roman"/>
+          <w:sz w:val="28"/>
+          <w:szCs w:val="28"/>
+        </w:rPr>
+        <w:t xml:space="preserve">пределение файла </w:t>
       </w:r>
       <w:proofErr w:type="spellStart"/>
       <w:r>
@@ -1453,6 +1470,7 @@
     </w:p>
     <w:p>
       <w:pPr>
+        <w:jc w:val="center"/>
         <w:rPr>
           <w:rFonts w:ascii="Times New Roman" w:hAnsi="Times New Roman" w:cs="Times New Roman"/>
           <w:sz w:val="28"/>
@@ -1518,7 +1536,23 @@
           <w:sz w:val="28"/>
           <w:szCs w:val="28"/>
         </w:rPr>
-        <w:t xml:space="preserve">Рисунок 2 – отправка эхо на файл </w:t>
+        <w:t xml:space="preserve">Рисунок 2 – </w:t>
+      </w:r>
+      <w:r>
+        <w:rPr>
+          <w:rFonts w:ascii="Times New Roman" w:hAnsi="Times New Roman" w:cs="Times New Roman"/>
+          <w:sz w:val="28"/>
+          <w:szCs w:val="28"/>
+        </w:rPr>
+        <w:t>О</w:t>
+      </w:r>
+      <w:r>
+        <w:rPr>
+          <w:rFonts w:ascii="Times New Roman" w:hAnsi="Times New Roman" w:cs="Times New Roman"/>
+          <w:sz w:val="28"/>
+          <w:szCs w:val="28"/>
+        </w:rPr>
+        <w:t xml:space="preserve">тправка эхо на файл </w:t>
       </w:r>
       <w:proofErr w:type="spellStart"/>
       <w:r>
@@ -1558,6 +1592,7 @@
     </w:p>
     <w:p>
       <w:pPr>
+        <w:jc w:val="center"/>
         <w:rPr>
           <w:rFonts w:ascii="Times New Roman" w:hAnsi="Times New Roman" w:cs="Times New Roman"/>
           <w:sz w:val="28"/>
@@ -1651,7 +1686,16 @@
           <w:sz w:val="28"/>
           <w:szCs w:val="28"/>
         </w:rPr>
-        <w:t xml:space="preserve">вывод на экран переменных </w:t>
+        <w:t>В</w:t>
+      </w:r>
+      <w:r>
+        <w:rPr>
+          <w:rFonts w:ascii="Times New Roman" w:hAnsi="Times New Roman" w:cs="Times New Roman"/>
+          <w:noProof/>
+          <w:sz w:val="28"/>
+          <w:szCs w:val="28"/>
+        </w:rPr>
+        <w:t xml:space="preserve">ывод на экран переменных </w:t>
       </w:r>
       <w:r>
         <w:rPr>
@@ -1724,6 +1768,7 @@
     </w:p>
     <w:p>
       <w:pPr>
+        <w:jc w:val="center"/>
         <w:rPr>
           <w:rFonts w:ascii="Times New Roman" w:hAnsi="Times New Roman" w:cs="Times New Roman"/>
           <w:sz w:val="28"/>
@@ -1869,6 +1914,7 @@
     </w:p>
     <w:p>
       <w:pPr>
+        <w:jc w:val="center"/>
         <w:rPr>
           <w:rFonts w:ascii="Times New Roman" w:hAnsi="Times New Roman" w:cs="Times New Roman"/>
           <w:sz w:val="28"/>
@@ -2024,7 +2070,15 @@
           <w:sz w:val="28"/>
           <w:szCs w:val="28"/>
         </w:rPr>
-        <w:t xml:space="preserve">интерфейс утилиты </w:t>
+        <w:t>И</w:t>
+      </w:r>
+      <w:r>
+        <w:rPr>
+          <w:rFonts w:ascii="Times New Roman" w:hAnsi="Times New Roman" w:cs="Times New Roman"/>
+          <w:sz w:val="28"/>
+          <w:szCs w:val="28"/>
+        </w:rPr>
+        <w:t xml:space="preserve">нтерфейс утилиты </w:t>
       </w:r>
       <w:r>
         <w:rPr>
@@ -2185,6 +2239,7 @@
     </w:p>
     <w:p>
       <w:pPr>
+        <w:jc w:val="center"/>
         <w:rPr>
           <w:rFonts w:ascii="Times New Roman" w:hAnsi="Times New Roman" w:cs="Times New Roman"/>
           <w:sz w:val="28"/>
@@ -2252,7 +2307,23 @@
           <w:sz w:val="28"/>
           <w:szCs w:val="28"/>
         </w:rPr>
-        <w:t>Рисунок 6 – текущая домашняя директория</w:t>
+        <w:t xml:space="preserve">Рисунок 6 – </w:t>
+      </w:r>
+      <w:r>
+        <w:rPr>
+          <w:rFonts w:ascii="Times New Roman" w:hAnsi="Times New Roman" w:cs="Times New Roman"/>
+          <w:sz w:val="28"/>
+          <w:szCs w:val="28"/>
+        </w:rPr>
+        <w:t>Т</w:t>
+      </w:r>
+      <w:r>
+        <w:rPr>
+          <w:rFonts w:ascii="Times New Roman" w:hAnsi="Times New Roman" w:cs="Times New Roman"/>
+          <w:sz w:val="28"/>
+          <w:szCs w:val="28"/>
+        </w:rPr>
+        <w:t>екущая домашняя директория</w:t>
       </w:r>
     </w:p>
     <w:p>
@@ -2292,6 +2363,7 @@
     </w:p>
     <w:p>
       <w:pPr>
+        <w:jc w:val="center"/>
         <w:rPr>
           <w:rFonts w:ascii="Times New Roman" w:hAnsi="Times New Roman" w:cs="Times New Roman"/>
           <w:sz w:val="28"/>
@@ -2357,7 +2429,23 @@
           <w:sz w:val="28"/>
           <w:szCs w:val="28"/>
         </w:rPr>
-        <w:t>Рисунок 7 – переход на директори</w:t>
+        <w:t xml:space="preserve">Рисунок 7 – </w:t>
+      </w:r>
+      <w:r>
+        <w:rPr>
+          <w:rFonts w:ascii="Times New Roman" w:hAnsi="Times New Roman" w:cs="Times New Roman"/>
+          <w:sz w:val="28"/>
+          <w:szCs w:val="28"/>
+        </w:rPr>
+        <w:t>П</w:t>
+      </w:r>
+      <w:r>
+        <w:rPr>
+          <w:rFonts w:ascii="Times New Roman" w:hAnsi="Times New Roman" w:cs="Times New Roman"/>
+          <w:sz w:val="28"/>
+          <w:szCs w:val="28"/>
+        </w:rPr>
+        <w:t>ереход на директори</w:t>
       </w:r>
       <w:r>
         <w:rPr>
@@ -2489,6 +2577,7 @@
     </w:p>
     <w:p>
       <w:pPr>
+        <w:jc w:val="center"/>
         <w:rPr>
           <w:rFonts w:ascii="Times New Roman" w:hAnsi="Times New Roman" w:cs="Times New Roman"/>
           <w:sz w:val="28"/>
@@ -2554,7 +2643,23 @@
           <w:sz w:val="28"/>
           <w:szCs w:val="28"/>
         </w:rPr>
-        <w:t xml:space="preserve">Рисунок 8 – проверка </w:t>
+        <w:t xml:space="preserve">Рисунок 8 – </w:t>
+      </w:r>
+      <w:r>
+        <w:rPr>
+          <w:rFonts w:ascii="Times New Roman" w:hAnsi="Times New Roman" w:cs="Times New Roman"/>
+          <w:sz w:val="28"/>
+          <w:szCs w:val="28"/>
+        </w:rPr>
+        <w:t>П</w:t>
+      </w:r>
+      <w:r>
+        <w:rPr>
+          <w:rFonts w:ascii="Times New Roman" w:hAnsi="Times New Roman" w:cs="Times New Roman"/>
+          <w:sz w:val="28"/>
+          <w:szCs w:val="28"/>
+        </w:rPr>
+        <w:t xml:space="preserve">роверка </w:t>
       </w:r>
       <w:r>
         <w:rPr>
@@ -2618,6 +2723,7 @@
     </w:p>
     <w:p>
       <w:pPr>
+        <w:jc w:val="center"/>
         <w:rPr>
           <w:rFonts w:ascii="Times New Roman" w:hAnsi="Times New Roman" w:cs="Times New Roman"/>
           <w:sz w:val="28"/>
@@ -2691,7 +2797,23 @@
           <w:sz w:val="28"/>
           <w:szCs w:val="28"/>
         </w:rPr>
-        <w:t xml:space="preserve">9 – вывод списка объектов командой </w:t>
+        <w:t xml:space="preserve">9 – </w:t>
+      </w:r>
+      <w:r>
+        <w:rPr>
+          <w:rFonts w:ascii="Times New Roman" w:hAnsi="Times New Roman" w:cs="Times New Roman"/>
+          <w:sz w:val="28"/>
+          <w:szCs w:val="28"/>
+        </w:rPr>
+        <w:t>В</w:t>
+      </w:r>
+      <w:r>
+        <w:rPr>
+          <w:rFonts w:ascii="Times New Roman" w:hAnsi="Times New Roman" w:cs="Times New Roman"/>
+          <w:sz w:val="28"/>
+          <w:szCs w:val="28"/>
+        </w:rPr>
+        <w:t xml:space="preserve">ывод списка объектов командой </w:t>
       </w:r>
       <w:r>
         <w:rPr>
@@ -2871,6 +2993,7 @@
     </w:p>
     <w:p>
       <w:pPr>
+        <w:jc w:val="center"/>
         <w:rPr>
           <w:rFonts w:ascii="Times New Roman" w:hAnsi="Times New Roman" w:cs="Times New Roman"/>
           <w:sz w:val="28"/>
@@ -2937,7 +3060,23 @@
           <w:szCs w:val="28"/>
         </w:rPr>
         <w:lastRenderedPageBreak/>
-        <w:t>Рисунок 10 – вывод имени хоста</w:t>
+        <w:t xml:space="preserve">Рисунок 10 – </w:t>
+      </w:r>
+      <w:r>
+        <w:rPr>
+          <w:rFonts w:ascii="Times New Roman" w:hAnsi="Times New Roman" w:cs="Times New Roman"/>
+          <w:sz w:val="28"/>
+          <w:szCs w:val="28"/>
+        </w:rPr>
+        <w:t>В</w:t>
+      </w:r>
+      <w:r>
+        <w:rPr>
+          <w:rFonts w:ascii="Times New Roman" w:hAnsi="Times New Roman" w:cs="Times New Roman"/>
+          <w:sz w:val="28"/>
+          <w:szCs w:val="28"/>
+        </w:rPr>
+        <w:t>ывод имени хоста</w:t>
       </w:r>
     </w:p>
     <w:p>
@@ -3143,6 +3282,7 @@
     </w:p>
     <w:p>
       <w:pPr>
+        <w:jc w:val="center"/>
         <w:rPr>
           <w:rFonts w:ascii="Times New Roman" w:hAnsi="Times New Roman" w:cs="Times New Roman"/>
           <w:sz w:val="28"/>
@@ -3208,7 +3348,23 @@
           <w:sz w:val="28"/>
           <w:szCs w:val="28"/>
         </w:rPr>
-        <w:t xml:space="preserve">Рисунок 11 – копия </w:t>
+        <w:t xml:space="preserve">Рисунок 11 – </w:t>
+      </w:r>
+      <w:r>
+        <w:rPr>
+          <w:rFonts w:ascii="Times New Roman" w:hAnsi="Times New Roman" w:cs="Times New Roman"/>
+          <w:sz w:val="28"/>
+          <w:szCs w:val="28"/>
+        </w:rPr>
+        <w:t>К</w:t>
+      </w:r>
+      <w:r>
+        <w:rPr>
+          <w:rFonts w:ascii="Times New Roman" w:hAnsi="Times New Roman" w:cs="Times New Roman"/>
+          <w:sz w:val="28"/>
+          <w:szCs w:val="28"/>
+        </w:rPr>
+        <w:t xml:space="preserve">опия </w:t>
       </w:r>
       <w:r>
         <w:rPr>
@@ -3299,6 +3455,7 @@
     </w:p>
     <w:p>
       <w:pPr>
+        <w:jc w:val="center"/>
         <w:rPr>
           <w:rFonts w:ascii="Times New Roman" w:hAnsi="Times New Roman" w:cs="Times New Roman"/>
           <w:sz w:val="28"/>
@@ -3364,7 +3521,23 @@
           <w:sz w:val="28"/>
           <w:szCs w:val="28"/>
         </w:rPr>
-        <w:t xml:space="preserve">Рисунок 12 – проверка бэкапа </w:t>
+        <w:t xml:space="preserve">Рисунок 12 – </w:t>
+      </w:r>
+      <w:r>
+        <w:rPr>
+          <w:rFonts w:ascii="Times New Roman" w:hAnsi="Times New Roman" w:cs="Times New Roman"/>
+          <w:sz w:val="28"/>
+          <w:szCs w:val="28"/>
+        </w:rPr>
+        <w:t>П</w:t>
+      </w:r>
+      <w:r>
+        <w:rPr>
+          <w:rFonts w:ascii="Times New Roman" w:hAnsi="Times New Roman" w:cs="Times New Roman"/>
+          <w:sz w:val="28"/>
+          <w:szCs w:val="28"/>
+        </w:rPr>
+        <w:t xml:space="preserve">роверка бэкапа </w:t>
       </w:r>
       <w:r>
         <w:rPr>
@@ -3590,6 +3763,7 @@
     </w:p>
     <w:p>
       <w:pPr>
+        <w:jc w:val="center"/>
         <w:rPr>
           <w:rFonts w:ascii="Times New Roman" w:hAnsi="Times New Roman" w:cs="Times New Roman"/>
           <w:sz w:val="28"/>
@@ -3655,7 +3829,23 @@
           <w:sz w:val="28"/>
           <w:szCs w:val="28"/>
         </w:rPr>
-        <w:t xml:space="preserve">Рисунок 13 – редактор </w:t>
+        <w:t xml:space="preserve">Рисунок 13 – </w:t>
+      </w:r>
+      <w:r>
+        <w:rPr>
+          <w:rFonts w:ascii="Times New Roman" w:hAnsi="Times New Roman" w:cs="Times New Roman"/>
+          <w:sz w:val="28"/>
+          <w:szCs w:val="28"/>
+        </w:rPr>
+        <w:t>Р</w:t>
+      </w:r>
+      <w:r>
+        <w:rPr>
+          <w:rFonts w:ascii="Times New Roman" w:hAnsi="Times New Roman" w:cs="Times New Roman"/>
+          <w:sz w:val="28"/>
+          <w:szCs w:val="28"/>
+        </w:rPr>
+        <w:t xml:space="preserve">едактор </w:t>
       </w:r>
       <w:r>
         <w:rPr>
@@ -3686,6 +3876,7 @@
     </w:p>
     <w:p>
       <w:pPr>
+        <w:jc w:val="center"/>
         <w:rPr>
           <w:rFonts w:ascii="Times New Roman" w:hAnsi="Times New Roman" w:cs="Times New Roman"/>
           <w:sz w:val="28"/>
@@ -3760,7 +3951,15 @@
           <w:sz w:val="28"/>
           <w:szCs w:val="28"/>
         </w:rPr>
-        <w:t xml:space="preserve">ошибка </w:t>
+        <w:t>О</w:t>
+      </w:r>
+      <w:r>
+        <w:rPr>
+          <w:rFonts w:ascii="Times New Roman" w:hAnsi="Times New Roman" w:cs="Times New Roman"/>
+          <w:sz w:val="28"/>
+          <w:szCs w:val="28"/>
+        </w:rPr>
+        <w:t xml:space="preserve">шибка </w:t>
       </w:r>
       <w:r>
         <w:rPr>
@@ -3831,6 +4030,7 @@
         <w:tabs>
           <w:tab w:val="left" w:pos="1660"/>
         </w:tabs>
+        <w:jc w:val="center"/>
         <w:rPr>
           <w:rFonts w:ascii="Times New Roman" w:hAnsi="Times New Roman" w:cs="Times New Roman"/>
           <w:sz w:val="28"/>
@@ -3900,7 +4100,23 @@
           <w:sz w:val="28"/>
           <w:szCs w:val="28"/>
         </w:rPr>
-        <w:t>Рисунок 15 – переименовываем хост</w:t>
+        <w:t xml:space="preserve">Рисунок 15 – </w:t>
+      </w:r>
+      <w:r>
+        <w:rPr>
+          <w:rFonts w:ascii="Times New Roman" w:hAnsi="Times New Roman" w:cs="Times New Roman"/>
+          <w:sz w:val="28"/>
+          <w:szCs w:val="28"/>
+        </w:rPr>
+        <w:t>П</w:t>
+      </w:r>
+      <w:r>
+        <w:rPr>
+          <w:rFonts w:ascii="Times New Roman" w:hAnsi="Times New Roman" w:cs="Times New Roman"/>
+          <w:sz w:val="28"/>
+          <w:szCs w:val="28"/>
+        </w:rPr>
+        <w:t>ереименовываем хост</w:t>
       </w:r>
     </w:p>
     <w:p>
@@ -4027,6 +4243,7 @@
         <w:tabs>
           <w:tab w:val="left" w:pos="1660"/>
         </w:tabs>
+        <w:jc w:val="center"/>
         <w:rPr>
           <w:rFonts w:ascii="Times New Roman" w:hAnsi="Times New Roman" w:cs="Times New Roman"/>
           <w:sz w:val="28"/>
@@ -4096,7 +4313,23 @@
           <w:sz w:val="28"/>
           <w:szCs w:val="28"/>
         </w:rPr>
-        <w:t xml:space="preserve">Рисунок 16 – после </w:t>
+        <w:t xml:space="preserve">Рисунок 16 – </w:t>
+      </w:r>
+      <w:r>
+        <w:rPr>
+          <w:rFonts w:ascii="Times New Roman" w:hAnsi="Times New Roman" w:cs="Times New Roman"/>
+          <w:sz w:val="28"/>
+          <w:szCs w:val="28"/>
+        </w:rPr>
+        <w:t>П</w:t>
+      </w:r>
+      <w:r>
+        <w:rPr>
+          <w:rFonts w:ascii="Times New Roman" w:hAnsi="Times New Roman" w:cs="Times New Roman"/>
+          <w:sz w:val="28"/>
+          <w:szCs w:val="28"/>
+        </w:rPr>
+        <w:t xml:space="preserve">осле </w:t>
       </w:r>
       <w:r>
         <w:rPr>
@@ -4177,6 +4410,7 @@
         <w:tabs>
           <w:tab w:val="left" w:pos="1660"/>
         </w:tabs>
+        <w:jc w:val="center"/>
         <w:rPr>
           <w:rFonts w:ascii="Times New Roman" w:hAnsi="Times New Roman" w:cs="Times New Roman"/>
           <w:sz w:val="28"/>
@@ -4246,7 +4480,23 @@
           <w:sz w:val="28"/>
           <w:szCs w:val="28"/>
         </w:rPr>
-        <w:t xml:space="preserve">Рисунок 17 – команда </w:t>
+        <w:t xml:space="preserve">Рисунок 17 – </w:t>
+      </w:r>
+      <w:r>
+        <w:rPr>
+          <w:rFonts w:ascii="Times New Roman" w:hAnsi="Times New Roman" w:cs="Times New Roman"/>
+          <w:sz w:val="28"/>
+          <w:szCs w:val="28"/>
+        </w:rPr>
+        <w:t>К</w:t>
+      </w:r>
+      <w:r>
+        <w:rPr>
+          <w:rFonts w:ascii="Times New Roman" w:hAnsi="Times New Roman" w:cs="Times New Roman"/>
+          <w:sz w:val="28"/>
+          <w:szCs w:val="28"/>
+        </w:rPr>
+        <w:t xml:space="preserve">оманда </w:t>
       </w:r>
       <w:proofErr w:type="spellStart"/>
       <w:r>
@@ -4479,6 +4729,7 @@
         <w:tabs>
           <w:tab w:val="left" w:pos="1660"/>
         </w:tabs>
+        <w:jc w:val="center"/>
         <w:rPr>
           <w:rFonts w:ascii="Times New Roman" w:hAnsi="Times New Roman" w:cs="Times New Roman"/>
           <w:sz w:val="28"/>
@@ -4550,7 +4801,23 @@
           <w:sz w:val="28"/>
           <w:szCs w:val="28"/>
         </w:rPr>
-        <w:t xml:space="preserve">Рисунок 18 – меняем </w:t>
+        <w:t xml:space="preserve">Рисунок 18 – </w:t>
+      </w:r>
+      <w:r>
+        <w:rPr>
+          <w:rFonts w:ascii="Times New Roman" w:hAnsi="Times New Roman" w:cs="Times New Roman"/>
+          <w:sz w:val="28"/>
+          <w:szCs w:val="28"/>
+        </w:rPr>
+        <w:t>М</w:t>
+      </w:r>
+      <w:r>
+        <w:rPr>
+          <w:rFonts w:ascii="Times New Roman" w:hAnsi="Times New Roman" w:cs="Times New Roman"/>
+          <w:sz w:val="28"/>
+          <w:szCs w:val="28"/>
+        </w:rPr>
+        <w:t xml:space="preserve">еняем </w:t>
       </w:r>
       <w:r>
         <w:rPr>
@@ -4567,6 +4834,7 @@
         <w:tabs>
           <w:tab w:val="left" w:pos="1660"/>
         </w:tabs>
+        <w:jc w:val="center"/>
         <w:rPr>
           <w:rFonts w:ascii="Times New Roman" w:hAnsi="Times New Roman" w:cs="Times New Roman"/>
           <w:sz w:val="28"/>
@@ -4636,7 +4904,23 @@
           <w:sz w:val="28"/>
           <w:szCs w:val="28"/>
         </w:rPr>
-        <w:t>Рисунок 19 – проверка изменения</w:t>
+        <w:t xml:space="preserve">Рисунок 19 – </w:t>
+      </w:r>
+      <w:r>
+        <w:rPr>
+          <w:rFonts w:ascii="Times New Roman" w:hAnsi="Times New Roman" w:cs="Times New Roman"/>
+          <w:sz w:val="28"/>
+          <w:szCs w:val="28"/>
+        </w:rPr>
+        <w:t>П</w:t>
+      </w:r>
+      <w:r>
+        <w:rPr>
+          <w:rFonts w:ascii="Times New Roman" w:hAnsi="Times New Roman" w:cs="Times New Roman"/>
+          <w:sz w:val="28"/>
+          <w:szCs w:val="28"/>
+        </w:rPr>
+        <w:t>роверка изменения</w:t>
       </w:r>
     </w:p>
     <w:p>
@@ -4707,6 +4991,7 @@
         <w:tabs>
           <w:tab w:val="left" w:pos="1660"/>
         </w:tabs>
+        <w:jc w:val="center"/>
         <w:rPr>
           <w:rFonts w:ascii="Times New Roman" w:hAnsi="Times New Roman" w:cs="Times New Roman"/>
           <w:sz w:val="28"/>
@@ -4776,7 +5061,23 @@
           <w:sz w:val="28"/>
           <w:szCs w:val="28"/>
         </w:rPr>
-        <w:t>Рисунок 20 – вывод приветствия текущему пользователю</w:t>
+        <w:t xml:space="preserve">Рисунок 20 – </w:t>
+      </w:r>
+      <w:r>
+        <w:rPr>
+          <w:rFonts w:ascii="Times New Roman" w:hAnsi="Times New Roman" w:cs="Times New Roman"/>
+          <w:sz w:val="28"/>
+          <w:szCs w:val="28"/>
+        </w:rPr>
+        <w:t>В</w:t>
+      </w:r>
+      <w:r>
+        <w:rPr>
+          <w:rFonts w:ascii="Times New Roman" w:hAnsi="Times New Roman" w:cs="Times New Roman"/>
+          <w:sz w:val="28"/>
+          <w:szCs w:val="28"/>
+        </w:rPr>
+        <w:t>ывод приветствия текущему пользователю</w:t>
       </w:r>
     </w:p>
     <w:p>
@@ -4809,6 +5110,7 @@
         <w:tabs>
           <w:tab w:val="left" w:pos="1660"/>
         </w:tabs>
+        <w:jc w:val="center"/>
         <w:rPr>
           <w:rFonts w:ascii="Times New Roman" w:hAnsi="Times New Roman" w:cs="Times New Roman"/>
           <w:sz w:val="28"/>
@@ -4878,7 +5180,23 @@
           <w:sz w:val="28"/>
           <w:szCs w:val="28"/>
         </w:rPr>
-        <w:t xml:space="preserve">Рисунок 21 – вывод </w:t>
+        <w:t xml:space="preserve">Рисунок 21 – </w:t>
+      </w:r>
+      <w:r>
+        <w:rPr>
+          <w:rFonts w:ascii="Times New Roman" w:hAnsi="Times New Roman" w:cs="Times New Roman"/>
+          <w:sz w:val="28"/>
+          <w:szCs w:val="28"/>
+        </w:rPr>
+        <w:t>В</w:t>
+      </w:r>
+      <w:r>
+        <w:rPr>
+          <w:rFonts w:ascii="Times New Roman" w:hAnsi="Times New Roman" w:cs="Times New Roman"/>
+          <w:sz w:val="28"/>
+          <w:szCs w:val="28"/>
+        </w:rPr>
+        <w:t xml:space="preserve">ывод </w:t>
       </w:r>
       <w:r>
         <w:rPr>
@@ -4919,6 +5237,7 @@
         <w:tabs>
           <w:tab w:val="left" w:pos="1660"/>
         </w:tabs>
+        <w:jc w:val="center"/>
         <w:rPr>
           <w:rFonts w:ascii="Times New Roman" w:hAnsi="Times New Roman" w:cs="Times New Roman"/>
           <w:sz w:val="28"/>
@@ -4988,7 +5307,23 @@
           <w:sz w:val="28"/>
           <w:szCs w:val="28"/>
         </w:rPr>
-        <w:t>Рисунок 22 – переменные текущей сессии</w:t>
+        <w:t xml:space="preserve">Рисунок 22 – </w:t>
+      </w:r>
+      <w:r>
+        <w:rPr>
+          <w:rFonts w:ascii="Times New Roman" w:hAnsi="Times New Roman" w:cs="Times New Roman"/>
+          <w:sz w:val="28"/>
+          <w:szCs w:val="28"/>
+        </w:rPr>
+        <w:t>П</w:t>
+      </w:r>
+      <w:r>
+        <w:rPr>
+          <w:rFonts w:ascii="Times New Roman" w:hAnsi="Times New Roman" w:cs="Times New Roman"/>
+          <w:sz w:val="28"/>
+          <w:szCs w:val="28"/>
+        </w:rPr>
+        <w:t>еременные текущей сессии</w:t>
       </w:r>
     </w:p>
     <w:p>
@@ -5040,6 +5375,7 @@
         <w:tabs>
           <w:tab w:val="left" w:pos="1660"/>
         </w:tabs>
+        <w:jc w:val="center"/>
         <w:rPr>
           <w:rFonts w:ascii="Times New Roman" w:hAnsi="Times New Roman" w:cs="Times New Roman"/>
           <w:sz w:val="28"/>
@@ -5109,7 +5445,23 @@
           <w:sz w:val="28"/>
           <w:szCs w:val="28"/>
         </w:rPr>
-        <w:t xml:space="preserve">Рисунок 23 – вывод </w:t>
+        <w:t xml:space="preserve">Рисунок 23 – </w:t>
+      </w:r>
+      <w:r>
+        <w:rPr>
+          <w:rFonts w:ascii="Times New Roman" w:hAnsi="Times New Roman" w:cs="Times New Roman"/>
+          <w:sz w:val="28"/>
+          <w:szCs w:val="28"/>
+        </w:rPr>
+        <w:t>В</w:t>
+      </w:r>
+      <w:r>
+        <w:rPr>
+          <w:rFonts w:ascii="Times New Roman" w:hAnsi="Times New Roman" w:cs="Times New Roman"/>
+          <w:sz w:val="28"/>
+          <w:szCs w:val="28"/>
+        </w:rPr>
+        <w:t xml:space="preserve">ывод </w:t>
       </w:r>
       <w:r>
         <w:rPr>
@@ -5315,6 +5667,7 @@
         <w:tabs>
           <w:tab w:val="left" w:pos="1660"/>
         </w:tabs>
+        <w:jc w:val="center"/>
         <w:rPr>
           <w:rFonts w:ascii="Times New Roman" w:hAnsi="Times New Roman" w:cs="Times New Roman"/>
           <w:sz w:val="28"/>
@@ -5384,7 +5737,23 @@
           <w:sz w:val="28"/>
           <w:szCs w:val="28"/>
         </w:rPr>
-        <w:t>Рисунок 24 – попытка перезагрузки и вывод переменных окружений</w:t>
+        <w:t xml:space="preserve">Рисунок 24 – </w:t>
+      </w:r>
+      <w:r>
+        <w:rPr>
+          <w:rFonts w:ascii="Times New Roman" w:hAnsi="Times New Roman" w:cs="Times New Roman"/>
+          <w:sz w:val="28"/>
+          <w:szCs w:val="28"/>
+        </w:rPr>
+        <w:t>П</w:t>
+      </w:r>
+      <w:r>
+        <w:rPr>
+          <w:rFonts w:ascii="Times New Roman" w:hAnsi="Times New Roman" w:cs="Times New Roman"/>
+          <w:sz w:val="28"/>
+          <w:szCs w:val="28"/>
+        </w:rPr>
+        <w:t>опытка перезагрузки и вывод переменных окружений</w:t>
       </w:r>
     </w:p>
     <w:p>
@@ -5392,6 +5761,7 @@
         <w:tabs>
           <w:tab w:val="left" w:pos="1660"/>
         </w:tabs>
+        <w:ind w:firstLine="709"/>
         <w:rPr>
           <w:rFonts w:ascii="Times New Roman" w:hAnsi="Times New Roman" w:cs="Times New Roman"/>
           <w:sz w:val="28"/>

</xml_diff>